<commit_message>
Two more labs added
</commit_message>
<xml_diff>
--- a/Photonics_Labs/8_sem/Lab21/Lab 21 Report.docx
+++ b/Photonics_Labs/8_sem/Lab21/Lab 21 Report.docx
@@ -28,16 +28,16 @@
             <mc:AlternateContent>
               <mc:Choice Requires="wps">
                 <w:drawing>
-                  <wp:anchor distT="45720" distB="45720" distL="114300" distR="114300" simplePos="0" relativeHeight="251661312" behindDoc="0" locked="0" layoutInCell="1" allowOverlap="1" wp14:anchorId="094F5E04" wp14:editId="44D684E9">
+                  <wp:anchor distT="45720" distB="45720" distL="114300" distR="114300" simplePos="0" relativeHeight="251661312" behindDoc="0" locked="0" layoutInCell="1" allowOverlap="1" wp14:anchorId="094F5E04" wp14:editId="68109048">
                     <wp:simplePos x="0" y="0"/>
                     <wp:positionH relativeFrom="margin">
-                      <wp:posOffset>3564255</wp:posOffset>
+                      <wp:align>right</wp:align>
                     </wp:positionH>
                     <wp:positionV relativeFrom="margin">
-                      <wp:posOffset>5285105</wp:posOffset>
+                      <wp:posOffset>5283727</wp:posOffset>
                     </wp:positionV>
-                    <wp:extent cx="2360930" cy="1404620"/>
-                    <wp:effectExtent l="0" t="0" r="5080" b="0"/>
+                    <wp:extent cx="3115992" cy="1404620"/>
+                    <wp:effectExtent l="0" t="0" r="8255" b="8255"/>
                     <wp:wrapSquare wrapText="bothSides"/>
                     <wp:docPr id="4" name="Надпись 2"/>
                     <wp:cNvGraphicFramePr>
@@ -52,7 +52,7 @@
                           <wps:spPr bwMode="auto">
                             <a:xfrm>
                               <a:off x="0" y="0"/>
-                              <a:ext cx="2360930" cy="1404620"/>
+                              <a:ext cx="3115992" cy="1404620"/>
                             </a:xfrm>
                             <a:prstGeom prst="rect">
                               <a:avLst/>
@@ -72,38 +72,108 @@
                               <w:p>
                                 <w:pPr>
                                   <w:jc w:val="right"/>
+                                  <w:rPr>
+                                    <w:lang w:val="ru-RU"/>
+                                  </w:rPr>
                                 </w:pPr>
+                                <w:r>
+                                  <w:rPr>
+                                    <w:lang w:val="ru-RU"/>
+                                  </w:rPr>
+                                  <w:t>Выполнил</w:t>
+                                </w:r>
+                                <w:r>
+                                  <w:rPr>
+                                    <w:lang w:val="ru-RU"/>
+                                  </w:rPr>
+                                  <w:t>и студенты 652 и 654 групп</w:t>
+                                </w:r>
+                                <w:r>
+                                  <w:rPr>
+                                    <w:lang w:val="ru-RU"/>
+                                  </w:rPr>
+                                  <w:t>:</w:t>
+                                </w:r>
+                              </w:p>
+                              <w:p>
+                                <w:pPr>
+                                  <w:jc w:val="right"/>
+                                  <w:rPr>
+                                    <w:lang w:val="ru-RU"/>
+                                  </w:rPr>
+                                </w:pPr>
+                                <w:sdt>
+                                  <w:sdtPr>
+                                    <w:rPr>
+                                      <w:lang w:val="ru-RU"/>
+                                    </w:rPr>
+                                    <w:alias w:val="Автор"/>
+                                    <w:tag w:val=""/>
+                                    <w:id w:val="-987318425"/>
+                                    <w:placeholder>
+                                      <w:docPart w:val="0A45733827344691AB0D8B593F9AF7A9"/>
+                                    </w:placeholder>
+                                    <w:dataBinding w:prefixMappings="xmlns:ns0='http://purl.org/dc/elements/1.1/' xmlns:ns1='http://schemas.openxmlformats.org/package/2006/metadata/core-properties' " w:xpath="/ns1:coreProperties[1]/ns0:creator[1]" w:storeItemID="{6C3C8BC8-F283-45AE-878A-BAB7291924A1}"/>
+                                    <w:text/>
+                                  </w:sdtPr>
+                                  <w:sdtEndPr/>
+                                  <w:sdtContent>
+                                    <w:r>
+                                      <w:rPr>
+                                        <w:lang w:val="ru-RU"/>
+                                      </w:rPr>
+                                      <w:t>Александр Нехаев</w:t>
+                                    </w:r>
+                                  </w:sdtContent>
+                                </w:sdt>
+                                <w:r>
+                                  <w:rPr>
+                                    <w:lang w:val="ru-RU"/>
+                                  </w:rPr>
+                                  <w:br/>
+                                </w:r>
+                                <w:r>
+                                  <w:rPr>
+                                    <w:lang w:val="ru-RU"/>
+                                  </w:rPr>
+                                  <w:t>Смирнов Артур</w:t>
+                                </w:r>
+                                <w:r>
+                                  <w:rPr>
+                                    <w:lang w:val="ru-RU"/>
+                                  </w:rPr>
+                                  <w:br/>
+                                </w:r>
                                 <w:proofErr w:type="spellStart"/>
                                 <w:r>
-                                  <w:t>Выполнил</w:t>
+                                  <w:rPr>
+                                    <w:lang w:val="ru-RU"/>
+                                  </w:rPr>
+                                  <w:t>Мингараев</w:t>
                                 </w:r>
                                 <w:proofErr w:type="spellEnd"/>
                                 <w:r>
-                                  <w:t>:</w:t>
+                                  <w:rPr>
+                                    <w:lang w:val="ru-RU"/>
+                                  </w:rPr>
+                                  <w:t xml:space="preserve"> </w:t>
+                                </w:r>
+                                <w:proofErr w:type="spellStart"/>
+                                <w:r>
+                                  <w:rPr>
+                                    <w:lang w:val="ru-RU"/>
+                                  </w:rPr>
+                                  <w:t>Ильназ</w:t>
+                                </w:r>
+                                <w:proofErr w:type="spellEnd"/>
+                                <w:r>
+                                  <w:rPr>
+                                    <w:lang w:val="ru-RU"/>
+                                  </w:rPr>
+                                  <w:br/>
+                                  <w:t>Шабанов Александр</w:t>
                                 </w:r>
                               </w:p>
-                              <w:sdt>
-                                <w:sdtPr>
-                                  <w:alias w:val="Автор"/>
-                                  <w:tag w:val=""/>
-                                  <w:id w:val="-987318425"/>
-                                  <w:placeholder>
-                                    <w:docPart w:val="0A45733827344691AB0D8B593F9AF7A9"/>
-                                  </w:placeholder>
-                                  <w:dataBinding w:prefixMappings="xmlns:ns0='http://purl.org/dc/elements/1.1/' xmlns:ns1='http://schemas.openxmlformats.org/package/2006/metadata/core-properties' " w:xpath="/ns1:coreProperties[1]/ns0:creator[1]" w:storeItemID="{6C3C8BC8-F283-45AE-878A-BAB7291924A1}"/>
-                                  <w:text/>
-                                </w:sdtPr>
-                                <w:sdtContent>
-                                  <w:p>
-                                    <w:pPr>
-                                      <w:jc w:val="right"/>
-                                    </w:pPr>
-                                    <w:r>
-                                      <w:t>Александр Нехаев</w:t>
-                                    </w:r>
-                                  </w:p>
-                                </w:sdtContent>
-                              </w:sdt>
                             </w:txbxContent>
                           </wps:txbx>
                           <wps:bodyPr rot="0" vert="horz" wrap="square" lIns="91440" tIns="45720" rIns="91440" bIns="45720" anchor="t" anchorCtr="0">
@@ -113,7 +183,7 @@
                       </a:graphicData>
                     </a:graphic>
                     <wp14:sizeRelH relativeFrom="margin">
-                      <wp14:pctWidth>40000</wp14:pctWidth>
+                      <wp14:pctWidth>0</wp14:pctWidth>
                     </wp14:sizeRelH>
                     <wp14:sizeRelV relativeFrom="margin">
                       <wp14:pctHeight>20000</wp14:pctHeight>
@@ -127,44 +197,114 @@
                     <v:stroke joinstyle="miter"/>
                     <v:path gradientshapeok="t" o:connecttype="rect"/>
                   </v:shapetype>
-                  <v:shape id="Надпись 2" o:spid="_x0000_s1026" type="#_x0000_t202" style="position:absolute;margin-left:280.65pt;margin-top:416.15pt;width:185.9pt;height:110.6pt;z-index:251661312;visibility:visible;mso-wrap-style:square;mso-width-percent:400;mso-height-percent:200;mso-wrap-distance-left:9pt;mso-wrap-distance-top:3.6pt;mso-wrap-distance-right:9pt;mso-wrap-distance-bottom:3.6pt;mso-position-horizontal:absolute;mso-position-horizontal-relative:margin;mso-position-vertical:absolute;mso-position-vertical-relative:margin;mso-width-percent:400;mso-height-percent:200;mso-width-relative:margin;mso-height-relative:margin;v-text-anchor:top" o:gfxdata="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" stroked="f">
+                  <v:shape id="Надпись 2" o:spid="_x0000_s1026" type="#_x0000_t202" style="position:absolute;margin-left:194.15pt;margin-top:416.05pt;width:245.35pt;height:110.6pt;z-index:251661312;visibility:visible;mso-wrap-style:square;mso-width-percent:0;mso-height-percent:200;mso-wrap-distance-left:9pt;mso-wrap-distance-top:3.6pt;mso-wrap-distance-right:9pt;mso-wrap-distance-bottom:3.6pt;mso-position-horizontal:right;mso-position-horizontal-relative:margin;mso-position-vertical:absolute;mso-position-vertical-relative:margin;mso-width-percent:0;mso-height-percent:200;mso-width-relative:margin;mso-height-relative:margin;v-text-anchor:top" o:gfxdata="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" stroked="f">
                     <v:textbox style="mso-fit-shape-to-text:t">
                       <w:txbxContent>
                         <w:p>
                           <w:pPr>
                             <w:jc w:val="right"/>
+                            <w:rPr>
+                              <w:lang w:val="ru-RU"/>
+                            </w:rPr>
                           </w:pPr>
+                          <w:r>
+                            <w:rPr>
+                              <w:lang w:val="ru-RU"/>
+                            </w:rPr>
+                            <w:t>Выполнил</w:t>
+                          </w:r>
+                          <w:r>
+                            <w:rPr>
+                              <w:lang w:val="ru-RU"/>
+                            </w:rPr>
+                            <w:t>и студенты 652 и 654 групп</w:t>
+                          </w:r>
+                          <w:r>
+                            <w:rPr>
+                              <w:lang w:val="ru-RU"/>
+                            </w:rPr>
+                            <w:t>:</w:t>
+                          </w:r>
+                        </w:p>
+                        <w:p>
+                          <w:pPr>
+                            <w:jc w:val="right"/>
+                            <w:rPr>
+                              <w:lang w:val="ru-RU"/>
+                            </w:rPr>
+                          </w:pPr>
+                          <w:sdt>
+                            <w:sdtPr>
+                              <w:rPr>
+                                <w:lang w:val="ru-RU"/>
+                              </w:rPr>
+                              <w:alias w:val="Автор"/>
+                              <w:tag w:val=""/>
+                              <w:id w:val="-987318425"/>
+                              <w:placeholder>
+                                <w:docPart w:val="0A45733827344691AB0D8B593F9AF7A9"/>
+                              </w:placeholder>
+                              <w:dataBinding w:prefixMappings="xmlns:ns0='http://purl.org/dc/elements/1.1/' xmlns:ns1='http://schemas.openxmlformats.org/package/2006/metadata/core-properties' " w:xpath="/ns1:coreProperties[1]/ns0:creator[1]" w:storeItemID="{6C3C8BC8-F283-45AE-878A-BAB7291924A1}"/>
+                              <w:text/>
+                            </w:sdtPr>
+                            <w:sdtEndPr/>
+                            <w:sdtContent>
+                              <w:r>
+                                <w:rPr>
+                                  <w:lang w:val="ru-RU"/>
+                                </w:rPr>
+                                <w:t>Александр Нехаев</w:t>
+                              </w:r>
+                            </w:sdtContent>
+                          </w:sdt>
+                          <w:r>
+                            <w:rPr>
+                              <w:lang w:val="ru-RU"/>
+                            </w:rPr>
+                            <w:br/>
+                          </w:r>
+                          <w:r>
+                            <w:rPr>
+                              <w:lang w:val="ru-RU"/>
+                            </w:rPr>
+                            <w:t>Смирнов Артур</w:t>
+                          </w:r>
+                          <w:r>
+                            <w:rPr>
+                              <w:lang w:val="ru-RU"/>
+                            </w:rPr>
+                            <w:br/>
+                          </w:r>
                           <w:proofErr w:type="spellStart"/>
                           <w:r>
-                            <w:t>Выполнил</w:t>
+                            <w:rPr>
+                              <w:lang w:val="ru-RU"/>
+                            </w:rPr>
+                            <w:t>Мингараев</w:t>
                           </w:r>
                           <w:proofErr w:type="spellEnd"/>
                           <w:r>
-                            <w:t>:</w:t>
+                            <w:rPr>
+                              <w:lang w:val="ru-RU"/>
+                            </w:rPr>
+                            <w:t xml:space="preserve"> </w:t>
+                          </w:r>
+                          <w:proofErr w:type="spellStart"/>
+                          <w:r>
+                            <w:rPr>
+                              <w:lang w:val="ru-RU"/>
+                            </w:rPr>
+                            <w:t>Ильназ</w:t>
+                          </w:r>
+                          <w:proofErr w:type="spellEnd"/>
+                          <w:r>
+                            <w:rPr>
+                              <w:lang w:val="ru-RU"/>
+                            </w:rPr>
+                            <w:br/>
+                            <w:t>Шабанов Александр</w:t>
                           </w:r>
                         </w:p>
-                        <w:sdt>
-                          <w:sdtPr>
-                            <w:alias w:val="Автор"/>
-                            <w:tag w:val=""/>
-                            <w:id w:val="-987318425"/>
-                            <w:placeholder>
-                              <w:docPart w:val="0A45733827344691AB0D8B593F9AF7A9"/>
-                            </w:placeholder>
-                            <w:dataBinding w:prefixMappings="xmlns:ns0='http://purl.org/dc/elements/1.1/' xmlns:ns1='http://schemas.openxmlformats.org/package/2006/metadata/core-properties' " w:xpath="/ns1:coreProperties[1]/ns0:creator[1]" w:storeItemID="{6C3C8BC8-F283-45AE-878A-BAB7291924A1}"/>
-                            <w:text/>
-                          </w:sdtPr>
-                          <w:sdtContent>
-                            <w:p>
-                              <w:pPr>
-                                <w:jc w:val="right"/>
-                              </w:pPr>
-                              <w:r>
-                                <w:t>Александр Нехаев</w:t>
-                              </w:r>
-                            </w:p>
-                          </w:sdtContent>
-                        </w:sdt>
                       </w:txbxContent>
                     </v:textbox>
                     <w10:wrap type="square" anchorx="margin" anchory="margin"/>
@@ -232,6 +372,11 @@
                                   <w:dataBinding w:prefixMappings="xmlns:ns0='http://purl.org/dc/elements/1.1/' xmlns:ns1='http://schemas.openxmlformats.org/package/2006/metadata/core-properties' " w:xpath="/ns1:coreProperties[1]/ns0:title[1]" w:storeItemID="{6C3C8BC8-F283-45AE-878A-BAB7291924A1}"/>
                                   <w:text/>
                                 </w:sdtPr>
+                                <w:sdtEndPr>
+                                  <w:rPr>
+                                    <w:rStyle w:val="af9"/>
+                                  </w:rPr>
+                                </w:sdtEndPr>
                                 <w:sdtContent>
                                   <w:p>
                                     <w:pPr>
@@ -269,6 +414,7 @@
                                   <w:dataBinding w:prefixMappings="xmlns:ns0='http://purl.org/dc/elements/1.1/' xmlns:ns1='http://schemas.openxmlformats.org/package/2006/metadata/core-properties' " w:xpath="/ns1:coreProperties[1]/ns1:category[1]" w:storeItemID="{6C3C8BC8-F283-45AE-878A-BAB7291924A1}"/>
                                   <w:text/>
                                 </w:sdtPr>
+                                <w:sdtEndPr/>
                                 <w:sdtContent>
                                   <w:p>
                                     <w:pPr>
@@ -325,6 +471,11 @@
                             <w:dataBinding w:prefixMappings="xmlns:ns0='http://purl.org/dc/elements/1.1/' xmlns:ns1='http://schemas.openxmlformats.org/package/2006/metadata/core-properties' " w:xpath="/ns1:coreProperties[1]/ns0:title[1]" w:storeItemID="{6C3C8BC8-F283-45AE-878A-BAB7291924A1}"/>
                             <w:text/>
                           </w:sdtPr>
+                          <w:sdtEndPr>
+                            <w:rPr>
+                              <w:rStyle w:val="af9"/>
+                            </w:rPr>
+                          </w:sdtEndPr>
                           <w:sdtContent>
                             <w:p>
                               <w:pPr>
@@ -362,6 +513,7 @@
                             <w:dataBinding w:prefixMappings="xmlns:ns0='http://purl.org/dc/elements/1.1/' xmlns:ns1='http://schemas.openxmlformats.org/package/2006/metadata/core-properties' " w:xpath="/ns1:coreProperties[1]/ns1:category[1]" w:storeItemID="{6C3C8BC8-F283-45AE-878A-BAB7291924A1}"/>
                             <w:text/>
                           </w:sdtPr>
+                          <w:sdtEndPr/>
                           <w:sdtContent>
                             <w:p>
                               <w:pPr>
@@ -469,6 +621,7 @@
                                   <w:dataBinding w:prefixMappings="xmlns:ns0='http://schemas.openxmlformats.org/officeDocument/2006/extended-properties' " w:xpath="/ns0:Properties[1]/ns0:Company[1]" w:storeItemID="{6668398D-A668-4E3E-A5EB-62B293D839F1}"/>
                                   <w:text/>
                                 </w:sdtPr>
+                                <w:sdtEndPr/>
                                 <w:sdtContent>
                                   <w:p>
                                     <w:pPr>
@@ -633,6 +786,7 @@
                             <w:dataBinding w:prefixMappings="xmlns:ns0='http://schemas.openxmlformats.org/officeDocument/2006/extended-properties' " w:xpath="/ns0:Properties[1]/ns0:Company[1]" w:storeItemID="{6668398D-A668-4E3E-A5EB-62B293D839F1}"/>
                             <w:text/>
                           </w:sdtPr>
+                          <w:sdtEndPr/>
                           <w:sdtContent>
                             <w:p>
                               <w:pPr>
@@ -758,9 +912,17 @@
           <w:r>
             <w:br w:type="page"/>
           </w:r>
+          <w:bookmarkStart w:id="2" w:name="_GoBack"/>
+          <w:bookmarkEnd w:id="2"/>
         </w:p>
         <w:sdt>
           <w:sdtPr>
+            <w:rPr>
+              <w:rFonts w:eastAsiaTheme="minorHAnsi"/>
+              <w:sz w:val="24"/>
+              <w:szCs w:val="24"/>
+              <w:lang w:val="en-US" w:eastAsia="en-US"/>
+            </w:rPr>
             <w:id w:val="671532951"/>
             <w:docPartObj>
               <w:docPartGallery w:val="Table of Contents"/>
@@ -769,12 +931,8 @@
           </w:sdtPr>
           <w:sdtEndPr>
             <w:rPr>
-              <w:rFonts w:eastAsiaTheme="minorHAnsi"/>
               <w:b/>
               <w:bCs/>
-              <w:sz w:val="24"/>
-              <w:szCs w:val="24"/>
-              <w:lang w:eastAsia="en-US"/>
             </w:rPr>
           </w:sdtEndPr>
           <w:sdtContent>
@@ -856,7 +1014,7 @@
               <w:r>
                 <w:fldChar w:fldCharType="separate"/>
               </w:r>
-              <w:hyperlink w:anchor="_Toc33664674" w:history="1">
+              <w:hyperlink w:anchor="_Toc33701142" w:history="1">
                 <w:r>
                   <w:rPr>
                     <w:rStyle w:val="af4"/>
@@ -884,7 +1042,7 @@
                     <w:noProof/>
                     <w:webHidden/>
                   </w:rPr>
-                  <w:instrText xml:space="preserve"> PAGEREF _Toc33664674 \h </w:instrText>
+                  <w:instrText xml:space="preserve"> PAGEREF _Toc33701142 \h </w:instrText>
                 </w:r>
                 <w:r>
                   <w:rPr>
@@ -928,7 +1086,7 @@
                   <w:szCs w:val="22"/>
                 </w:rPr>
               </w:pPr>
-              <w:hyperlink w:anchor="_Toc33664675" w:history="1">
+              <w:hyperlink w:anchor="_Toc33701143" w:history="1">
                 <w:r>
                   <w:rPr>
                     <w:rStyle w:val="af4"/>
@@ -956,7 +1114,7 @@
                     <w:noProof/>
                     <w:webHidden/>
                   </w:rPr>
-                  <w:instrText xml:space="preserve"> PAGEREF _Toc33664675 \h </w:instrText>
+                  <w:instrText xml:space="preserve"> PAGEREF _Toc33701143 \h </w:instrText>
                 </w:r>
                 <w:r>
                   <w:rPr>
@@ -1000,7 +1158,7 @@
                   <w:szCs w:val="22"/>
                 </w:rPr>
               </w:pPr>
-              <w:hyperlink w:anchor="_Toc33664676" w:history="1">
+              <w:hyperlink w:anchor="_Toc33701144" w:history="1">
                 <w:r>
                   <w:rPr>
                     <w:rStyle w:val="af4"/>
@@ -1028,7 +1186,7 @@
                     <w:noProof/>
                     <w:webHidden/>
                   </w:rPr>
-                  <w:instrText xml:space="preserve"> PAGEREF _Toc33664676 \h </w:instrText>
+                  <w:instrText xml:space="preserve"> PAGEREF _Toc33701144 \h </w:instrText>
                 </w:r>
                 <w:r>
                   <w:rPr>
@@ -1072,7 +1230,7 @@
                   <w:szCs w:val="22"/>
                 </w:rPr>
               </w:pPr>
-              <w:hyperlink w:anchor="_Toc33664677" w:history="1">
+              <w:hyperlink w:anchor="_Toc33701145" w:history="1">
                 <w:r>
                   <w:rPr>
                     <w:rStyle w:val="af4"/>
@@ -1100,7 +1258,7 @@
                     <w:noProof/>
                     <w:webHidden/>
                   </w:rPr>
-                  <w:instrText xml:space="preserve"> PAGEREF _Toc33664677 \h </w:instrText>
+                  <w:instrText xml:space="preserve"> PAGEREF _Toc33701145 \h </w:instrText>
                 </w:r>
                 <w:r>
                   <w:rPr>
@@ -1144,7 +1302,7 @@
                   <w:szCs w:val="22"/>
                 </w:rPr>
               </w:pPr>
-              <w:hyperlink w:anchor="_Toc33664678" w:history="1">
+              <w:hyperlink w:anchor="_Toc33701146" w:history="1">
                 <w:r>
                   <w:rPr>
                     <w:rStyle w:val="af4"/>
@@ -1172,7 +1330,7 @@
                     <w:noProof/>
                     <w:webHidden/>
                   </w:rPr>
-                  <w:instrText xml:space="preserve"> PAGEREF _Toc33664678 \h </w:instrText>
+                  <w:instrText xml:space="preserve"> PAGEREF _Toc33701146 \h </w:instrText>
                 </w:r>
                 <w:r>
                   <w:rPr>
@@ -1210,10 +1368,13 @@
                   <w:tab w:val="right" w:leader="dot" w:pos="9345"/>
                 </w:tabs>
                 <w:rPr>
+                  <w:rFonts w:asciiTheme="minorHAnsi" w:eastAsiaTheme="minorEastAsia" w:hAnsiTheme="minorHAnsi" w:cstheme="minorBidi"/>
                   <w:noProof/>
+                  <w:sz w:val="22"/>
+                  <w:szCs w:val="22"/>
                 </w:rPr>
               </w:pPr>
-              <w:hyperlink w:anchor="_Toc33664679" w:history="1">
+              <w:hyperlink w:anchor="_Toc33701147" w:history="1">
                 <w:r>
                   <w:rPr>
                     <w:rStyle w:val="af4"/>
@@ -1252,7 +1413,7 @@
                     <w:noProof/>
                     <w:webHidden/>
                   </w:rPr>
-                  <w:instrText xml:space="preserve"> PAGEREF _Toc33664679 \h </w:instrText>
+                  <w:instrText xml:space="preserve"> PAGEREF _Toc33701147 \h </w:instrText>
                 </w:r>
                 <w:r>
                   <w:rPr>
@@ -1296,7 +1457,79 @@
                   <w:szCs w:val="22"/>
                 </w:rPr>
               </w:pPr>
-              <w:hyperlink w:anchor="_Toc33664680" w:history="1">
+              <w:hyperlink w:anchor="_Toc33701148" w:history="1">
+                <w:r>
+                  <w:rPr>
+                    <w:rStyle w:val="af4"/>
+                    <w:noProof/>
+                    <w:lang w:val="ru-RU"/>
+                  </w:rPr>
+                  <w:t>Распределение мощности излучения в максимумах дифракции Рамана – Ната</w:t>
+                </w:r>
+                <w:r>
+                  <w:rPr>
+                    <w:noProof/>
+                    <w:webHidden/>
+                  </w:rPr>
+                  <w:tab/>
+                </w:r>
+                <w:r>
+                  <w:rPr>
+                    <w:noProof/>
+                    <w:webHidden/>
+                  </w:rPr>
+                  <w:fldChar w:fldCharType="begin"/>
+                </w:r>
+                <w:r>
+                  <w:rPr>
+                    <w:noProof/>
+                    <w:webHidden/>
+                  </w:rPr>
+                  <w:instrText xml:space="preserve"> PAGEREF _Toc33701148 \h </w:instrText>
+                </w:r>
+                <w:r>
+                  <w:rPr>
+                    <w:noProof/>
+                    <w:webHidden/>
+                  </w:rPr>
+                </w:r>
+                <w:r>
+                  <w:rPr>
+                    <w:noProof/>
+                    <w:webHidden/>
+                  </w:rPr>
+                  <w:fldChar w:fldCharType="separate"/>
+                </w:r>
+                <w:r>
+                  <w:rPr>
+                    <w:noProof/>
+                    <w:webHidden/>
+                  </w:rPr>
+                  <w:t>4</w:t>
+                </w:r>
+                <w:r>
+                  <w:rPr>
+                    <w:noProof/>
+                    <w:webHidden/>
+                  </w:rPr>
+                  <w:fldChar w:fldCharType="end"/>
+                </w:r>
+              </w:hyperlink>
+            </w:p>
+            <w:p>
+              <w:pPr>
+                <w:pStyle w:val="23"/>
+                <w:tabs>
+                  <w:tab w:val="right" w:leader="dot" w:pos="9345"/>
+                </w:tabs>
+                <w:rPr>
+                  <w:rFonts w:asciiTheme="minorHAnsi" w:eastAsiaTheme="minorEastAsia" w:hAnsiTheme="minorHAnsi" w:cstheme="minorBidi"/>
+                  <w:noProof/>
+                  <w:sz w:val="22"/>
+                  <w:szCs w:val="22"/>
+                </w:rPr>
+              </w:pPr>
+              <w:hyperlink w:anchor="_Toc33701149" w:history="1">
                 <w:r>
                   <w:rPr>
                     <w:rStyle w:val="af4"/>
@@ -1324,7 +1557,7 @@
                     <w:noProof/>
                     <w:webHidden/>
                   </w:rPr>
-                  <w:instrText xml:space="preserve"> PAGEREF _Toc33664680 \h </w:instrText>
+                  <w:instrText xml:space="preserve"> PAGEREF _Toc33701149 \h </w:instrText>
                 </w:r>
                 <w:r>
                   <w:rPr>
@@ -1368,7 +1601,7 @@
                   <w:szCs w:val="22"/>
                 </w:rPr>
               </w:pPr>
-              <w:hyperlink w:anchor="_Toc33664681" w:history="1">
+              <w:hyperlink w:anchor="_Toc33701150" w:history="1">
                 <w:r>
                   <w:rPr>
                     <w:rStyle w:val="af4"/>
@@ -1396,7 +1629,79 @@
                     <w:noProof/>
                     <w:webHidden/>
                   </w:rPr>
-                  <w:instrText xml:space="preserve"> PAGEREF _Toc33664681 \h </w:instrText>
+                  <w:instrText xml:space="preserve"> PAGEREF _Toc33701150 \h </w:instrText>
+                </w:r>
+                <w:r>
+                  <w:rPr>
+                    <w:noProof/>
+                    <w:webHidden/>
+                  </w:rPr>
+                </w:r>
+                <w:r>
+                  <w:rPr>
+                    <w:noProof/>
+                    <w:webHidden/>
+                  </w:rPr>
+                  <w:fldChar w:fldCharType="separate"/>
+                </w:r>
+                <w:r>
+                  <w:rPr>
+                    <w:noProof/>
+                    <w:webHidden/>
+                  </w:rPr>
+                  <w:t>5</w:t>
+                </w:r>
+                <w:r>
+                  <w:rPr>
+                    <w:noProof/>
+                    <w:webHidden/>
+                  </w:rPr>
+                  <w:fldChar w:fldCharType="end"/>
+                </w:r>
+              </w:hyperlink>
+            </w:p>
+            <w:p>
+              <w:pPr>
+                <w:pStyle w:val="11"/>
+                <w:tabs>
+                  <w:tab w:val="right" w:leader="dot" w:pos="9345"/>
+                </w:tabs>
+                <w:rPr>
+                  <w:rFonts w:asciiTheme="minorHAnsi" w:eastAsiaTheme="minorEastAsia" w:hAnsiTheme="minorHAnsi" w:cstheme="minorBidi"/>
+                  <w:noProof/>
+                  <w:sz w:val="22"/>
+                  <w:szCs w:val="22"/>
+                </w:rPr>
+              </w:pPr>
+              <w:hyperlink w:anchor="_Toc33701151" w:history="1">
+                <w:r>
+                  <w:rPr>
+                    <w:rStyle w:val="af4"/>
+                    <w:noProof/>
+                    <w:lang w:val="ru-RU"/>
+                  </w:rPr>
+                  <w:t>Ссылки</w:t>
+                </w:r>
+                <w:r>
+                  <w:rPr>
+                    <w:noProof/>
+                    <w:webHidden/>
+                  </w:rPr>
+                  <w:tab/>
+                </w:r>
+                <w:r>
+                  <w:rPr>
+                    <w:noProof/>
+                    <w:webHidden/>
+                  </w:rPr>
+                  <w:fldChar w:fldCharType="begin"/>
+                </w:r>
+                <w:r>
+                  <w:rPr>
+                    <w:noProof/>
+                    <w:webHidden/>
+                  </w:rPr>
+                  <w:instrText xml:space="preserve"> PAGEREF _Toc33701151 \h </w:instrText>
                 </w:r>
                 <w:r>
                   <w:rPr>
@@ -1477,7 +1782,7 @@
           <w:lang w:val="ru-RU"/>
         </w:rPr>
       </w:pPr>
-      <w:bookmarkStart w:id="2" w:name="_Toc33664674"/>
+      <w:bookmarkStart w:id="3" w:name="_Toc33701142"/>
       <w:r>
         <w:rPr>
           <w:lang w:val="ru-RU"/>
@@ -1485,7 +1790,7 @@
         <w:lastRenderedPageBreak/>
         <w:t>Цель работы</w:t>
       </w:r>
-      <w:bookmarkEnd w:id="2"/>
+      <w:bookmarkEnd w:id="3"/>
     </w:p>
     <w:p>
       <w:pPr>
@@ -1691,14 +1996,14 @@
           <w:lang w:val="ru-RU"/>
         </w:rPr>
       </w:pPr>
-      <w:bookmarkStart w:id="3" w:name="_Toc33664675"/>
+      <w:bookmarkStart w:id="4" w:name="_Toc33701143"/>
       <w:r>
         <w:rPr>
           <w:lang w:val="ru-RU"/>
         </w:rPr>
         <w:t>Приборы и материалы используемые в работе</w:t>
       </w:r>
-      <w:bookmarkEnd w:id="3"/>
+      <w:bookmarkEnd w:id="4"/>
     </w:p>
     <w:p>
       <w:pPr>
@@ -1925,14 +2230,14 @@
           <w:lang w:val="ru-RU"/>
         </w:rPr>
       </w:pPr>
-      <w:bookmarkStart w:id="4" w:name="_Toc33664676"/>
+      <w:bookmarkStart w:id="5" w:name="_Toc33701144"/>
       <w:r>
         <w:rPr>
           <w:lang w:val="ru-RU"/>
         </w:rPr>
         <w:t>Схема установки</w:t>
       </w:r>
-      <w:bookmarkEnd w:id="4"/>
+      <w:bookmarkEnd w:id="5"/>
     </w:p>
     <w:p>
       <w:pPr>
@@ -1996,15 +2301,42 @@
     <w:p>
       <w:pPr>
         <w:pStyle w:val="a3"/>
+        <w:rPr>
+          <w:lang w:val="ru-RU"/>
+        </w:rPr>
       </w:pPr>
       <w:r>
+        <w:rPr>
+          <w:lang w:val="ru-RU"/>
+        </w:rPr>
         <w:t xml:space="preserve">Рисунок </w:t>
       </w:r>
       <w:r>
         <w:fldChar w:fldCharType="begin"/>
       </w:r>
       <w:r>
-        <w:instrText xml:space="preserve"> SEQ Рисунок \* ARABIC </w:instrText>
+        <w:rPr>
+          <w:lang w:val="ru-RU"/>
+        </w:rPr>
+        <w:instrText xml:space="preserve"> </w:instrText>
+      </w:r>
+      <w:r>
+        <w:instrText>SEQ</w:instrText>
+      </w:r>
+      <w:r>
+        <w:rPr>
+          <w:lang w:val="ru-RU"/>
+        </w:rPr>
+        <w:instrText xml:space="preserve"> Рисунок \* </w:instrText>
+      </w:r>
+      <w:r>
+        <w:instrText>ARABIC</w:instrText>
+      </w:r>
+      <w:r>
+        <w:rPr>
+          <w:lang w:val="ru-RU"/>
+        </w:rPr>
+        <w:instrText xml:space="preserve"> </w:instrText>
       </w:r>
       <w:r>
         <w:fldChar w:fldCharType="separate"/>
@@ -2012,6 +2344,7 @@
       <w:r>
         <w:rPr>
           <w:noProof/>
+          <w:lang w:val="ru-RU"/>
         </w:rPr>
         <w:t>1</w:t>
       </w:r>
@@ -2019,6 +2352,9 @@
         <w:fldChar w:fldCharType="end"/>
       </w:r>
       <w:r>
+        <w:rPr>
+          <w:lang w:val="ru-RU"/>
+        </w:rPr>
         <w:t>. Блок-схема экспериментальной установки</w:t>
       </w:r>
     </w:p>
@@ -2029,14 +2365,14 @@
           <w:lang w:val="ru-RU"/>
         </w:rPr>
       </w:pPr>
-      <w:bookmarkStart w:id="5" w:name="_Toc33664677"/>
+      <w:bookmarkStart w:id="6" w:name="_Toc33701145"/>
       <w:r>
         <w:rPr>
           <w:lang w:val="ru-RU"/>
         </w:rPr>
         <w:t>Анализ результатов</w:t>
       </w:r>
-      <w:bookmarkEnd w:id="5"/>
+      <w:bookmarkEnd w:id="6"/>
     </w:p>
     <w:p>
       <w:pPr>
@@ -2070,7 +2406,7 @@
           <w:lang w:val="ru-RU"/>
         </w:rPr>
       </w:pPr>
-      <w:bookmarkStart w:id="6" w:name="_Toc33664678"/>
+      <w:bookmarkStart w:id="7" w:name="_Toc33701146"/>
       <w:r>
         <w:rPr>
           <w:lang w:val="ru-RU"/>
@@ -2097,7 +2433,7 @@
         </w:rPr>
         <w:t xml:space="preserve"> свинца</w:t>
       </w:r>
-      <w:bookmarkEnd w:id="6"/>
+      <w:bookmarkEnd w:id="7"/>
     </w:p>
     <w:p>
       <w:pPr>
@@ -2202,7 +2538,7 @@
         <w:pStyle w:val="a3"/>
         <w:keepNext/>
       </w:pPr>
-      <w:bookmarkStart w:id="7" w:name="_Ref33647261"/>
+      <w:bookmarkStart w:id="8" w:name="_Ref33647261"/>
       <w:r>
         <w:lastRenderedPageBreak/>
         <w:t xml:space="preserve">Таблица </w:t>
@@ -2225,7 +2561,7 @@
       <w:r>
         <w:fldChar w:fldCharType="end"/>
       </w:r>
-      <w:bookmarkEnd w:id="7"/>
+      <w:bookmarkEnd w:id="8"/>
       <w:r>
         <w:t xml:space="preserve">. </w:t>
       </w:r>
@@ -2235,8 +2571,29 @@
       </w:r>
       <w:proofErr w:type="spellEnd"/>
       <w:r>
-        <w:t xml:space="preserve"> измерения скорости звука</w:t>
-      </w:r>
+        <w:t xml:space="preserve"> </w:t>
+      </w:r>
+      <w:proofErr w:type="spellStart"/>
+      <w:r>
+        <w:t>измерения</w:t>
+      </w:r>
+      <w:proofErr w:type="spellEnd"/>
+      <w:r>
+        <w:t xml:space="preserve"> </w:t>
+      </w:r>
+      <w:proofErr w:type="spellStart"/>
+      <w:r>
+        <w:t>скорости</w:t>
+      </w:r>
+      <w:proofErr w:type="spellEnd"/>
+      <w:r>
+        <w:t xml:space="preserve"> </w:t>
+      </w:r>
+      <w:proofErr w:type="spellStart"/>
+      <w:r>
+        <w:t>звука</w:t>
+      </w:r>
+      <w:proofErr w:type="spellEnd"/>
     </w:p>
     <w:tbl>
       <w:tblPr>
@@ -5632,7 +5989,7 @@
           <w:lang w:val="ru-RU"/>
         </w:rPr>
       </w:pPr>
-      <w:bookmarkStart w:id="8" w:name="_Toc33664679"/>
+      <w:bookmarkStart w:id="9" w:name="_Toc33701147"/>
       <w:r>
         <w:rPr>
           <w:lang w:val="ru-RU"/>
@@ -5648,7 +6005,7 @@
           <m:t>ρ</m:t>
         </m:r>
       </m:oMath>
-      <w:bookmarkEnd w:id="8"/>
+      <w:bookmarkEnd w:id="9"/>
     </w:p>
     <w:p>
       <w:pPr>
@@ -5806,6 +6163,9 @@
             </m:e>
           </m:eqArr>
           <m:r>
+            <m:rPr>
+              <m:sty m:val="p"/>
+            </m:rPr>
             <w:rPr>
               <w:rFonts w:eastAsiaTheme="minorEastAsia"/>
               <w:lang w:val="ru-RU"/>
@@ -6131,7 +6491,7 @@
         <w:pStyle w:val="a3"/>
         <w:keepNext/>
       </w:pPr>
-      <w:bookmarkStart w:id="9" w:name="_Ref33662145"/>
+      <w:bookmarkStart w:id="10" w:name="_Ref33662145"/>
       <w:r>
         <w:t xml:space="preserve">Таблица </w:t>
       </w:r>
@@ -6153,7 +6513,7 @@
       <w:r>
         <w:fldChar w:fldCharType="end"/>
       </w:r>
-      <w:bookmarkEnd w:id="9"/>
+      <w:bookmarkEnd w:id="10"/>
       <w:r>
         <w:t>. Параметры Клейна - Кука</w:t>
       </w:r>
@@ -7197,14 +7557,7 @@
                       <w:rFonts w:ascii="Cambria Math" w:eastAsiaTheme="minorEastAsia" w:hAnsi="Cambria Math"/>
                       <w:lang w:val="ru-RU"/>
                     </w:rPr>
-                    <m:t>k</m:t>
-                  </m:r>
-                  <m:r>
-                    <w:rPr>
-                      <w:rFonts w:ascii="Cambria Math" w:eastAsiaTheme="minorEastAsia" w:hAnsi="Cambria Math"/>
-                      <w:lang w:val="ru-RU"/>
-                    </w:rPr>
-                    <m:t>⋅n⋅</m:t>
+                    <m:t>k⋅n⋅</m:t>
                   </m:r>
                   <m:r>
                     <m:rPr>
@@ -7255,6 +7608,9 @@
             </m:e>
           </m:eqArr>
           <m:r>
+            <m:rPr>
+              <m:sty m:val="p"/>
+            </m:rPr>
             <w:rPr>
               <w:rFonts w:eastAsiaTheme="minorEastAsia"/>
               <w:lang w:val="ru-RU"/>
@@ -7515,7 +7871,7 @@
           <w:lang w:val="en-GB"/>
         </w:rPr>
       </w:pPr>
-      <w:bookmarkStart w:id="10" w:name="_Ref33662355"/>
+      <w:bookmarkStart w:id="11" w:name="_Ref33662355"/>
       <w:r>
         <w:lastRenderedPageBreak/>
         <w:t xml:space="preserve">Таблица </w:t>
@@ -7538,7 +7894,7 @@
       <w:r>
         <w:fldChar w:fldCharType="end"/>
       </w:r>
-      <w:bookmarkEnd w:id="10"/>
+      <w:bookmarkEnd w:id="11"/>
       <w:r>
         <w:rPr>
           <w:lang w:val="en-GB"/>
@@ -8485,51 +8841,140 @@
         <w:pStyle w:val="2"/>
         <w:rPr>
           <w:rFonts w:eastAsiaTheme="minorEastAsia"/>
+          <w:lang w:val="ru-RU"/>
+        </w:rPr>
+      </w:pPr>
+      <w:bookmarkStart w:id="12" w:name="_Toc33701148"/>
+      <w:r>
+        <w:rPr>
+          <w:rFonts w:eastAsiaTheme="minorEastAsia"/>
+          <w:lang w:val="ru-RU"/>
+        </w:rPr>
+        <w:t xml:space="preserve">Распределение мощности излучения в максимумах дифракции </w:t>
+      </w:r>
+      <w:proofErr w:type="spellStart"/>
+      <w:r>
+        <w:rPr>
+          <w:rFonts w:eastAsiaTheme="minorEastAsia"/>
+          <w:lang w:val="ru-RU"/>
+        </w:rPr>
+        <w:t>Рамана</w:t>
+      </w:r>
+      <w:proofErr w:type="spellEnd"/>
+      <w:r>
+        <w:rPr>
+          <w:rFonts w:eastAsiaTheme="minorEastAsia"/>
+          <w:lang w:val="ru-RU"/>
+        </w:rPr>
+        <w:t xml:space="preserve"> – Ната</w:t>
+      </w:r>
+      <w:bookmarkEnd w:id="12"/>
+    </w:p>
+    <w:p>
+      <w:pPr>
+        <w:jc w:val="center"/>
+        <w:rPr>
           <w:lang w:val="en-GB"/>
         </w:rPr>
       </w:pPr>
-      <w:bookmarkStart w:id="11" w:name="_Toc33664680"/>
-      <w:proofErr w:type="spellStart"/>
-      <w:r>
+      <w:r>
+        <w:rPr>
+          <w:noProof/>
+          <w:lang w:val="en-GB"/>
+        </w:rPr>
+        <w:drawing>
+          <wp:inline distT="0" distB="0" distL="0" distR="0" wp14:anchorId="2E51406A" wp14:editId="4B158857">
+            <wp:extent cx="4571241" cy="2975146"/>
+            <wp:effectExtent l="0" t="0" r="1270" b="0"/>
+            <wp:docPr id="1" name="Рисунок 1"/>
+            <wp:cNvGraphicFramePr>
+              <a:graphicFrameLocks xmlns:a="http://schemas.openxmlformats.org/drawingml/2006/main" noChangeAspect="1"/>
+            </wp:cNvGraphicFramePr>
+            <a:graphic xmlns:a="http://schemas.openxmlformats.org/drawingml/2006/main">
+              <a:graphicData uri="http://schemas.openxmlformats.org/drawingml/2006/picture">
+                <pic:pic xmlns:pic="http://schemas.openxmlformats.org/drawingml/2006/picture">
+                  <pic:nvPicPr>
+                    <pic:cNvPr id="1" name="dstplt.png"/>
+                    <pic:cNvPicPr/>
+                  </pic:nvPicPr>
+                  <pic:blipFill>
+                    <a:blip r:embed="rId9" cstate="print">
+                      <a:extLst>
+                        <a:ext uri="{28A0092B-C50C-407E-A947-70E740481C1C}">
+                          <a14:useLocalDpi xmlns:a14="http://schemas.microsoft.com/office/drawing/2010/main" val="0"/>
+                        </a:ext>
+                      </a:extLst>
+                    </a:blip>
+                    <a:stretch>
+                      <a:fillRect/>
+                    </a:stretch>
+                  </pic:blipFill>
+                  <pic:spPr>
+                    <a:xfrm>
+                      <a:off x="0" y="0"/>
+                      <a:ext cx="4579472" cy="2980503"/>
+                    </a:xfrm>
+                    <a:prstGeom prst="rect">
+                      <a:avLst/>
+                    </a:prstGeom>
+                  </pic:spPr>
+                </pic:pic>
+              </a:graphicData>
+            </a:graphic>
+          </wp:inline>
+        </w:drawing>
+      </w:r>
+    </w:p>
+    <w:p>
+      <w:pPr>
+        <w:pStyle w:val="2"/>
         <w:rPr>
           <w:rFonts w:eastAsiaTheme="minorEastAsia"/>
           <w:lang w:val="en-GB"/>
         </w:rPr>
-        <w:t>Измерение</w:t>
-      </w:r>
-      <w:proofErr w:type="spellEnd"/>
+      </w:pPr>
+      <w:bookmarkStart w:id="13" w:name="_Toc33701149"/>
+      <w:proofErr w:type="spellStart"/>
       <w:r>
         <w:rPr>
           <w:rFonts w:eastAsiaTheme="minorEastAsia"/>
           <w:lang w:val="en-GB"/>
         </w:rPr>
-        <w:t xml:space="preserve"> </w:t>
-      </w:r>
-      <w:proofErr w:type="spellStart"/>
+        <w:t>Измерение</w:t>
+      </w:r>
+      <w:proofErr w:type="spellEnd"/>
       <w:r>
         <w:rPr>
           <w:rFonts w:eastAsiaTheme="minorEastAsia"/>
           <w:lang w:val="en-GB"/>
         </w:rPr>
-        <w:t>эффективности</w:t>
-      </w:r>
-      <w:proofErr w:type="spellEnd"/>
+        <w:t xml:space="preserve"> </w:t>
+      </w:r>
+      <w:proofErr w:type="spellStart"/>
       <w:r>
         <w:rPr>
           <w:rFonts w:eastAsiaTheme="minorEastAsia"/>
           <w:lang w:val="en-GB"/>
         </w:rPr>
-        <w:t xml:space="preserve"> </w:t>
-      </w:r>
-      <w:proofErr w:type="spellStart"/>
+        <w:t>эффективности</w:t>
+      </w:r>
+      <w:proofErr w:type="spellEnd"/>
       <w:r>
         <w:rPr>
           <w:rFonts w:eastAsiaTheme="minorEastAsia"/>
           <w:lang w:val="en-GB"/>
         </w:rPr>
+        <w:t xml:space="preserve"> </w:t>
+      </w:r>
+      <w:proofErr w:type="spellStart"/>
+      <w:r>
+        <w:rPr>
+          <w:rFonts w:eastAsiaTheme="minorEastAsia"/>
+          <w:lang w:val="en-GB"/>
+        </w:rPr>
         <w:t>модулятора</w:t>
       </w:r>
-      <w:bookmarkEnd w:id="11"/>
+      <w:bookmarkEnd w:id="13"/>
       <w:proofErr w:type="spellEnd"/>
     </w:p>
     <w:p>
@@ -10604,6 +11049,7 @@
           <w:noProof/>
           <w:lang w:val="en-GB"/>
         </w:rPr>
+        <w:lastRenderedPageBreak/>
         <w:drawing>
           <wp:inline distT="0" distB="0" distL="0" distR="0" wp14:anchorId="66A218D9" wp14:editId="33E0A571">
             <wp:extent cx="4610092" cy="3033399"/>
@@ -10620,7 +11066,7 @@
                     <pic:cNvPicPr/>
                   </pic:nvPicPr>
                   <pic:blipFill>
-                    <a:blip r:embed="rId9" cstate="print">
+                    <a:blip r:embed="rId10" cstate="print">
                       <a:extLst>
                         <a:ext uri="{28A0092B-C50C-407E-A947-70E740481C1C}">
                           <a14:useLocalDpi xmlns:a14="http://schemas.microsoft.com/office/drawing/2010/main" val="0"/>
@@ -10691,21 +11137,7 @@
               <w:rFonts w:ascii="Cambria Math" w:hAnsi="Cambria Math"/>
               <w:lang w:val="ru-RU"/>
             </w:rPr>
-            <m:t>y=</m:t>
-          </m:r>
-          <m:r>
-            <w:rPr>
-              <w:rFonts w:ascii="Cambria Math" w:hAnsi="Cambria Math"/>
-              <w:lang w:val="ru-RU"/>
-            </w:rPr>
-            <m:t>0.4</m:t>
-          </m:r>
-          <m:r>
-            <w:rPr>
-              <w:rFonts w:ascii="Cambria Math" w:hAnsi="Cambria Math"/>
-              <w:lang w:val="ru-RU"/>
-            </w:rPr>
-            <m:t>8</m:t>
+            <m:t>y=0.48</m:t>
           </m:r>
           <m:r>
             <m:rPr>
@@ -10738,7 +11170,6 @@
         <w:rPr>
           <w:lang w:val="ru-RU"/>
         </w:rPr>
-        <w:lastRenderedPageBreak/>
         <w:t xml:space="preserve">Исходя из </w:t>
       </w:r>
       <w:r>
@@ -10775,21 +11206,7 @@
               <w:rFonts w:ascii="Cambria Math" w:hAnsi="Cambria Math"/>
               <w:lang w:val="ru-RU"/>
             </w:rPr>
-            <m:t>η≅</m:t>
-          </m:r>
-          <m:r>
-            <w:rPr>
-              <w:rFonts w:ascii="Cambria Math" w:hAnsi="Cambria Math"/>
-              <w:lang w:val="ru-RU"/>
-            </w:rPr>
-            <m:t>5</m:t>
-          </m:r>
-          <m:r>
-            <w:rPr>
-              <w:rFonts w:ascii="Cambria Math" w:hAnsi="Cambria Math"/>
-              <w:lang w:val="ru-RU"/>
-            </w:rPr>
-            <m:t xml:space="preserve"> %</m:t>
+            <m:t>η≅5 %</m:t>
           </m:r>
         </m:oMath>
       </m:oMathPara>
@@ -10801,40 +11218,28 @@
           <w:lang w:val="ru-RU"/>
         </w:rPr>
       </w:pPr>
-      <w:bookmarkStart w:id="12" w:name="_Toc33664681"/>
+      <w:bookmarkStart w:id="14" w:name="_Toc33701150"/>
       <w:r>
         <w:rPr>
           <w:lang w:val="ru-RU"/>
         </w:rPr>
         <w:t>Вывод</w:t>
       </w:r>
-      <w:bookmarkEnd w:id="12"/>
+      <w:bookmarkEnd w:id="14"/>
     </w:p>
     <w:p>
       <w:pPr>
         <w:rPr>
           <w:sz w:val="22"/>
           <w:szCs w:val="22"/>
+          <w:lang w:val="ru-RU"/>
         </w:rPr>
       </w:pPr>
       <w:r>
-        <w:t xml:space="preserve">В </w:t>
-      </w:r>
-      <w:proofErr w:type="spellStart"/>
-      <w:r>
-        <w:t>рамках</w:t>
-      </w:r>
-      <w:proofErr w:type="spellEnd"/>
-      <w:r>
-        <w:t xml:space="preserve"> </w:t>
-      </w:r>
-      <w:proofErr w:type="spellStart"/>
-      <w:r>
-        <w:t>данной</w:t>
-      </w:r>
-      <w:proofErr w:type="spellEnd"/>
-      <w:r>
-        <w:t xml:space="preserve"> работы:</w:t>
+        <w:rPr>
+          <w:lang w:val="ru-RU"/>
+        </w:rPr>
+        <w:t>В рамках данной работы:</w:t>
       </w:r>
     </w:p>
     <w:p>
@@ -10982,9 +11387,13 @@
         <w:t xml:space="preserve"> акустооптической ячейки.</w:t>
       </w:r>
     </w:p>
+    <w:bookmarkStart w:id="15" w:name="_Toc33701151" w:displacedByCustomXml="next"/>
     <w:sdt>
       <w:sdtPr>
         <w:rPr>
+          <w:rFonts w:eastAsiaTheme="minorHAnsi"/>
+          <w:sz w:val="24"/>
+          <w:szCs w:val="24"/>
           <w:lang w:val="ru-RU"/>
         </w:rPr>
         <w:id w:val="-453334355"/>
@@ -10995,9 +11404,6 @@
       </w:sdtPr>
       <w:sdtEndPr>
         <w:rPr>
-          <w:rFonts w:eastAsiaTheme="minorHAnsi"/>
-          <w:sz w:val="24"/>
-          <w:szCs w:val="24"/>
           <w:lang w:val="en-US"/>
         </w:rPr>
       </w:sdtEndPr>
@@ -11015,12 +11421,14 @@
             </w:rPr>
             <w:t>Ссылки</w:t>
           </w:r>
+          <w:bookmarkEnd w:id="15"/>
         </w:p>
         <w:sdt>
           <w:sdtPr>
             <w:id w:val="-573587230"/>
             <w:bibliography/>
           </w:sdtPr>
+          <w:sdtEndPr/>
           <w:sdtContent>
             <w:p>
               <w:pPr>
@@ -11075,13 +11483,11 @@
           <w:lang w:val="ru-RU"/>
         </w:rPr>
       </w:pPr>
-      <w:bookmarkStart w:id="13" w:name="_GoBack"/>
-      <w:bookmarkEnd w:id="13"/>
     </w:p>
     <w:sectPr>
-      <w:headerReference w:type="default" r:id="rId10"/>
-      <w:footerReference w:type="default" r:id="rId11"/>
-      <w:footerReference w:type="first" r:id="rId12"/>
+      <w:headerReference w:type="default" r:id="rId11"/>
+      <w:footerReference w:type="default" r:id="rId12"/>
+      <w:footerReference w:type="first" r:id="rId13"/>
       <w:pgSz w:w="11906" w:h="16838"/>
       <w:pgMar w:top="1134" w:right="850" w:bottom="1134" w:left="1701" w:header="708" w:footer="708" w:gutter="0"/>
       <w:pgNumType w:start="0"/>
@@ -11128,6 +11534,7 @@
         <w:docPartUnique/>
       </w:docPartObj>
     </w:sdtPr>
+    <w:sdtEndPr/>
     <w:sdtContent>
       <w:p>
         <w:pPr>
@@ -11250,21 +11657,7 @@
             <w:rFonts w:ascii="Cambria Math" w:hAnsi="Cambria Math"/>
             <w:lang w:val="ru-RU"/>
           </w:rPr>
-          <m:t>n=2</m:t>
-        </m:r>
-        <m:r>
-          <w:rPr>
-            <w:rFonts w:ascii="Cambria Math" w:hAnsi="Cambria Math"/>
-            <w:lang w:val="ru-RU"/>
-          </w:rPr>
-          <m:t>.</m:t>
-        </m:r>
-        <m:r>
-          <w:rPr>
-            <w:rFonts w:ascii="Cambria Math" w:hAnsi="Cambria Math"/>
-            <w:lang w:val="ru-RU"/>
-          </w:rPr>
-          <m:t>38</m:t>
+          <m:t>n=2.38</m:t>
         </m:r>
       </m:oMath>
       <w:sdt>
@@ -11277,6 +11670,7 @@
           <w:id w:val="-1445536775"/>
           <w:citation/>
         </w:sdtPr>
+        <w:sdtEndPr/>
         <w:sdtContent>
           <m:oMath>
             <m:r>
@@ -12223,7 +12617,7 @@
   <w:style w:type="paragraph" w:default="1" w:styleId="a">
     <w:name w:val="Normal"/>
     <w:qFormat/>
-    <w:rsid w:val="00183315"/>
+    <w:rsid w:val="002E46DD"/>
     <w:pPr>
       <w:ind w:firstLine="284"/>
       <w:jc w:val="both"/>
@@ -12242,7 +12636,7 @@
     <w:link w:val="10"/>
     <w:uiPriority w:val="9"/>
     <w:qFormat/>
-    <w:rsid w:val="00183315"/>
+    <w:rsid w:val="002E46DD"/>
     <w:pPr>
       <w:keepNext/>
       <w:keepLines/>
@@ -12263,7 +12657,7 @@
     <w:uiPriority w:val="9"/>
     <w:unhideWhenUsed/>
     <w:qFormat/>
-    <w:rsid w:val="00183315"/>
+    <w:rsid w:val="002E46DD"/>
     <w:pPr>
       <w:keepNext/>
       <w:keepLines/>
@@ -12284,7 +12678,7 @@
     <w:uiPriority w:val="9"/>
     <w:unhideWhenUsed/>
     <w:qFormat/>
-    <w:rsid w:val="00183315"/>
+    <w:rsid w:val="002E46DD"/>
     <w:pPr>
       <w:keepNext/>
       <w:keepLines/>
@@ -12305,7 +12699,7 @@
     <w:uiPriority w:val="9"/>
     <w:unhideWhenUsed/>
     <w:qFormat/>
-    <w:rsid w:val="00183315"/>
+    <w:rsid w:val="002E46DD"/>
     <w:pPr>
       <w:keepNext/>
       <w:keepLines/>
@@ -12325,7 +12719,7 @@
     <w:link w:val="50"/>
     <w:uiPriority w:val="9"/>
     <w:unhideWhenUsed/>
-    <w:rsid w:val="00183315"/>
+    <w:rsid w:val="002E46DD"/>
     <w:pPr>
       <w:keepNext/>
       <w:keepLines/>
@@ -12434,7 +12828,7 @@
     <w:uiPriority w:val="1"/>
     <w:semiHidden/>
     <w:unhideWhenUsed/>
-    <w:rsid w:val="00183315"/>
+    <w:rsid w:val="002E46DD"/>
   </w:style>
   <w:style w:type="table" w:default="1" w:styleId="a1">
     <w:name w:val="Normal Table"/>
@@ -12456,14 +12850,14 @@
     <w:uiPriority w:val="99"/>
     <w:semiHidden/>
     <w:unhideWhenUsed/>
-    <w:rsid w:val="00183315"/>
+    <w:rsid w:val="002E46DD"/>
   </w:style>
   <w:style w:type="character" w:customStyle="1" w:styleId="10">
     <w:name w:val="Заголовок 1 Знак"/>
     <w:basedOn w:val="a0"/>
     <w:link w:val="1"/>
     <w:uiPriority w:val="9"/>
-    <w:rsid w:val="00183315"/>
+    <w:rsid w:val="002E46DD"/>
     <w:rPr>
       <w:rFonts w:ascii="Times New Roman" w:eastAsiaTheme="majorEastAsia" w:hAnsi="Times New Roman" w:cs="Times New Roman"/>
       <w:sz w:val="36"/>
@@ -12476,7 +12870,7 @@
     <w:basedOn w:val="a0"/>
     <w:link w:val="2"/>
     <w:uiPriority w:val="9"/>
-    <w:rsid w:val="00183315"/>
+    <w:rsid w:val="002E46DD"/>
     <w:rPr>
       <w:rFonts w:ascii="Times New Roman" w:eastAsiaTheme="majorEastAsia" w:hAnsi="Times New Roman" w:cs="Times New Roman"/>
       <w:sz w:val="32"/>
@@ -12489,7 +12883,7 @@
     <w:basedOn w:val="a0"/>
     <w:link w:val="3"/>
     <w:uiPriority w:val="9"/>
-    <w:rsid w:val="00183315"/>
+    <w:rsid w:val="002E46DD"/>
     <w:rPr>
       <w:rFonts w:ascii="Times New Roman" w:eastAsiaTheme="majorEastAsia" w:hAnsi="Times New Roman" w:cs="Times New Roman"/>
       <w:sz w:val="28"/>
@@ -12502,7 +12896,7 @@
     <w:basedOn w:val="a0"/>
     <w:link w:val="4"/>
     <w:uiPriority w:val="9"/>
-    <w:rsid w:val="00183315"/>
+    <w:rsid w:val="002E46DD"/>
     <w:rPr>
       <w:rFonts w:ascii="Times New Roman" w:eastAsiaTheme="majorEastAsia" w:hAnsi="Times New Roman" w:cs="Times New Roman"/>
       <w:i/>
@@ -12517,7 +12911,7 @@
     <w:basedOn w:val="a0"/>
     <w:link w:val="5"/>
     <w:uiPriority w:val="9"/>
-    <w:rsid w:val="00183315"/>
+    <w:rsid w:val="002E46DD"/>
     <w:rPr>
       <w:rFonts w:asciiTheme="majorHAnsi" w:eastAsiaTheme="majorEastAsia" w:hAnsiTheme="majorHAnsi" w:cstheme="majorBidi"/>
       <w:color w:val="2F5496" w:themeColor="accent1" w:themeShade="BF"/>
@@ -12589,14 +12983,11 @@
     <w:uiPriority w:val="35"/>
     <w:unhideWhenUsed/>
     <w:qFormat/>
-    <w:rsid w:val="00FC16ED"/>
+    <w:rsid w:val="002E46DD"/>
     <w:pPr>
       <w:spacing w:after="200" w:line="240" w:lineRule="auto"/>
       <w:jc w:val="center"/>
     </w:pPr>
-    <w:rPr>
-      <w:lang w:val="ru-RU"/>
-    </w:rPr>
   </w:style>
   <w:style w:type="paragraph" w:styleId="a4">
     <w:name w:val="Title"/>
@@ -12605,7 +12996,7 @@
     <w:link w:val="a5"/>
     <w:uiPriority w:val="10"/>
     <w:qFormat/>
-    <w:rsid w:val="00183315"/>
+    <w:rsid w:val="002E46DD"/>
     <w:pPr>
       <w:spacing w:after="0" w:line="240" w:lineRule="auto"/>
       <w:contextualSpacing/>
@@ -12624,7 +13015,7 @@
     <w:basedOn w:val="a0"/>
     <w:link w:val="a4"/>
     <w:uiPriority w:val="10"/>
-    <w:rsid w:val="00183315"/>
+    <w:rsid w:val="002E46DD"/>
     <w:rPr>
       <w:rFonts w:ascii="Times New Roman" w:eastAsiaTheme="majorEastAsia" w:hAnsi="Times New Roman" w:cs="Times New Roman"/>
       <w:spacing w:val="-10"/>
@@ -12641,7 +13032,7 @@
     <w:link w:val="a7"/>
     <w:uiPriority w:val="11"/>
     <w:qFormat/>
-    <w:rsid w:val="00183315"/>
+    <w:rsid w:val="002E46DD"/>
     <w:pPr>
       <w:numPr>
         <w:ilvl w:val="1"/>
@@ -12661,7 +13052,7 @@
     <w:basedOn w:val="a0"/>
     <w:link w:val="a6"/>
     <w:uiPriority w:val="11"/>
-    <w:rsid w:val="00183315"/>
+    <w:rsid w:val="002E46DD"/>
     <w:rPr>
       <w:rFonts w:ascii="Times New Roman" w:eastAsiaTheme="minorEastAsia" w:hAnsi="Times New Roman" w:cs="Times New Roman"/>
       <w:spacing w:val="15"/>
@@ -12708,7 +13099,7 @@
     <w:link w:val="22"/>
     <w:uiPriority w:val="29"/>
     <w:qFormat/>
-    <w:rsid w:val="00183315"/>
+    <w:rsid w:val="002E46DD"/>
     <w:pPr>
       <w:spacing w:before="200"/>
       <w:ind w:left="864" w:right="864"/>
@@ -12724,7 +13115,7 @@
     <w:basedOn w:val="a0"/>
     <w:link w:val="21"/>
     <w:uiPriority w:val="29"/>
-    <w:rsid w:val="00183315"/>
+    <w:rsid w:val="002E46DD"/>
     <w:rPr>
       <w:rFonts w:ascii="Times New Roman" w:hAnsi="Times New Roman" w:cs="Times New Roman"/>
       <w:i/>
@@ -12839,7 +13230,7 @@
     <w:uiPriority w:val="39"/>
     <w:unhideWhenUsed/>
     <w:qFormat/>
-    <w:rsid w:val="00183315"/>
+    <w:rsid w:val="002E46DD"/>
     <w:pPr>
       <w:ind w:firstLine="0"/>
       <w:jc w:val="left"/>
@@ -12854,7 +13245,7 @@
     <w:basedOn w:val="a"/>
     <w:uiPriority w:val="34"/>
     <w:qFormat/>
-    <w:rsid w:val="00183315"/>
+    <w:rsid w:val="002E46DD"/>
     <w:pPr>
       <w:ind w:left="720"/>
       <w:contextualSpacing/>
@@ -12867,7 +13258,7 @@
     <w:autoRedefine/>
     <w:uiPriority w:val="39"/>
     <w:unhideWhenUsed/>
-    <w:rsid w:val="00183315"/>
+    <w:rsid w:val="002E46DD"/>
     <w:pPr>
       <w:spacing w:after="100"/>
     </w:pPr>
@@ -12877,7 +13268,7 @@
     <w:basedOn w:val="a0"/>
     <w:uiPriority w:val="99"/>
     <w:unhideWhenUsed/>
-    <w:rsid w:val="00183315"/>
+    <w:rsid w:val="002E46DD"/>
     <w:rPr>
       <w:color w:val="0563C1" w:themeColor="hyperlink"/>
       <w:u w:val="single"/>
@@ -12888,7 +13279,7 @@
     <w:basedOn w:val="a0"/>
     <w:uiPriority w:val="99"/>
     <w:semiHidden/>
-    <w:rsid w:val="00183315"/>
+    <w:rsid w:val="002E46DD"/>
     <w:rPr>
       <w:color w:val="808080"/>
     </w:rPr>
@@ -13157,19 +13548,19 @@
 
 <file path=word/glossary/fontTable.xml><?xml version="1.0" encoding="utf-8"?>
 <w:fonts xmlns:mc="http://schemas.openxmlformats.org/markup-compatibility/2006" xmlns:r="http://schemas.openxmlformats.org/officeDocument/2006/relationships" xmlns:w="http://schemas.openxmlformats.org/wordprocessingml/2006/main" xmlns:w14="http://schemas.microsoft.com/office/word/2010/wordml" xmlns:w15="http://schemas.microsoft.com/office/word/2012/wordml" xmlns:w16cid="http://schemas.microsoft.com/office/word/2016/wordml/cid" xmlns:w16se="http://schemas.microsoft.com/office/word/2015/wordml/symex" mc:Ignorable="w14 w15 w16se w16cid">
+  <w:font w:name="Symbol">
+    <w:panose1 w:val="05050102010706020507"/>
+    <w:charset w:val="02"/>
+    <w:family w:val="roman"/>
+    <w:pitch w:val="variable"/>
+    <w:sig w:usb0="00000000" w:usb1="10000000" w:usb2="00000000" w:usb3="00000000" w:csb0="80000000" w:csb1="00000000"/>
+  </w:font>
   <w:font w:name="Times New Roman">
     <w:panose1 w:val="02020603050405020304"/>
     <w:charset w:val="00"/>
     <w:family w:val="roman"/>
     <w:pitch w:val="variable"/>
     <w:sig w:usb0="E0002EFF" w:usb1="C000785B" w:usb2="00000009" w:usb3="00000000" w:csb0="000001FF" w:csb1="00000000"/>
-  </w:font>
-  <w:font w:name="Symbol">
-    <w:panose1 w:val="05050102010706020507"/>
-    <w:charset w:val="02"/>
-    <w:family w:val="roman"/>
-    <w:pitch w:val="variable"/>
-    <w:sig w:usb0="00000000" w:usb1="10000000" w:usb2="00000000" w:usb3="00000000" w:csb0="80000000" w:csb1="00000000"/>
   </w:font>
   <w:font w:name="Courier New">
     <w:panose1 w:val="02070309020205020404"/>
@@ -13190,7 +13581,7 @@
     <w:charset w:val="00"/>
     <w:family w:val="swiss"/>
     <w:pitch w:val="variable"/>
-    <w:sig w:usb0="E1002AFF" w:usb1="4000ACFF" w:usb2="00000009" w:usb3="00000000" w:csb0="000001FF" w:csb1="00000000"/>
+    <w:sig w:usb0="E4002EFF" w:usb1="C000247B" w:usb2="00000009" w:usb3="00000000" w:csb0="000001FF" w:csb1="00000000"/>
   </w:font>
   <w:font w:name="Calibri Light">
     <w:panose1 w:val="020F0302020204030204"/>
@@ -13235,6 +13626,8 @@
   <w:rsids>
     <w:rsidRoot w:val="00942D13"/>
     <w:rsid w:val="004A1771"/>
+    <w:rsid w:val="004E237C"/>
+    <w:rsid w:val="00743349"/>
     <w:rsid w:val="00942D13"/>
   </w:rsids>
   <m:mathPr>
@@ -14031,7 +14424,7 @@
 </file>
 
 <file path=customXml/itemProps1.xml><?xml version="1.0" encoding="utf-8"?>
-<ds:datastoreItem xmlns:ds="http://schemas.openxmlformats.org/officeDocument/2006/customXml" ds:itemID="{70573ABA-19D7-4E10-B9FF-951FCFA92D99}">
+<ds:datastoreItem xmlns:ds="http://schemas.openxmlformats.org/officeDocument/2006/customXml" ds:itemID="{BAF9B273-284B-4AF2-9250-B6CA19D3FECE}">
   <ds:schemaRefs>
     <ds:schemaRef ds:uri="http://schemas.openxmlformats.org/officeDocument/2006/bibliography"/>
   </ds:schemaRefs>

</xml_diff>